<commit_message>
Term paper progress and adding more readings.
</commit_message>
<xml_diff>
--- a/Super Senior/Fall/HIST153/Historical Analysis Paper.docx
+++ b/Super Senior/Fall/HIST153/Historical Analysis Paper.docx
@@ -329,22 +329,357 @@
         <w:tab/>
         <w:t xml:space="preserve">When the question “What does it mean to be Russian?” is posed, the first topic that typically comes to mind revolves around the social aspect of society. </w:t>
       </w:r>
-    </w:p>
-    <w:p>
-      <w:pPr>
-        <w:spacing w:line="240" w:lineRule="auto"/>
-        <w:rPr>
-          <w:rFonts w:ascii="Times New Roman" w:hAnsi="Times New Roman" w:cs="Times New Roman"/>
-          <w:sz w:val="24"/>
-          <w:szCs w:val="24"/>
-        </w:rPr>
-      </w:pPr>
-      <w:r>
-        <w:rPr>
-          <w:rFonts w:ascii="Times New Roman" w:hAnsi="Times New Roman" w:cs="Times New Roman"/>
-          <w:sz w:val="24"/>
-          <w:szCs w:val="24"/>
-        </w:rPr>
+      <w:r>
+        <w:rPr>
+          <w:rFonts w:ascii="Times New Roman" w:hAnsi="Times New Roman" w:cs="Times New Roman"/>
+          <w:sz w:val="24"/>
+          <w:szCs w:val="24"/>
+        </w:rPr>
+        <w:t xml:space="preserve">After reading </w:t>
+      </w:r>
+      <w:proofErr w:type="spellStart"/>
+      <w:r>
+        <w:rPr>
+          <w:rFonts w:ascii="Times New Roman" w:hAnsi="Times New Roman" w:cs="Times New Roman"/>
+          <w:i/>
+          <w:sz w:val="24"/>
+          <w:szCs w:val="24"/>
+        </w:rPr>
+        <w:t>Hadji</w:t>
+      </w:r>
+      <w:proofErr w:type="spellEnd"/>
+      <w:r>
+        <w:rPr>
+          <w:rFonts w:ascii="Times New Roman" w:hAnsi="Times New Roman" w:cs="Times New Roman"/>
+          <w:i/>
+          <w:sz w:val="24"/>
+          <w:szCs w:val="24"/>
+        </w:rPr>
+        <w:t xml:space="preserve"> </w:t>
+      </w:r>
+      <w:proofErr w:type="spellStart"/>
+      <w:r>
+        <w:rPr>
+          <w:rFonts w:ascii="Times New Roman" w:hAnsi="Times New Roman" w:cs="Times New Roman"/>
+          <w:i/>
+          <w:sz w:val="24"/>
+          <w:szCs w:val="24"/>
+        </w:rPr>
+        <w:t>Mura</w:t>
+      </w:r>
+      <w:r>
+        <w:rPr>
+          <w:rFonts w:ascii="Times New Roman" w:hAnsi="Times New Roman" w:cs="Times New Roman"/>
+          <w:i/>
+          <w:sz w:val="24"/>
+          <w:szCs w:val="24"/>
+        </w:rPr>
+        <w:t>d</w:t>
+      </w:r>
+      <w:proofErr w:type="spellEnd"/>
+      <w:r>
+        <w:rPr>
+          <w:rFonts w:ascii="Times New Roman" w:hAnsi="Times New Roman" w:cs="Times New Roman"/>
+          <w:sz w:val="24"/>
+          <w:szCs w:val="24"/>
+        </w:rPr>
+        <w:t xml:space="preserve">, one theme stands out that can be seen regularly through the entire piece, community. As we learned at the beginning of the semester, Russia covers a massive geographic area and includes nearly every climate type on the planet. One would expect that given this space a sense of community would be difficult to sustain. This would be true for the Country as a whole, but there are many close knit communities who heavily rely on each other to survive the varying climates and infertility over much of the landscape. </w:t>
+      </w:r>
+      <w:r>
+        <w:rPr>
+          <w:rFonts w:ascii="Times New Roman" w:hAnsi="Times New Roman" w:cs="Times New Roman"/>
+          <w:sz w:val="24"/>
+          <w:szCs w:val="24"/>
+        </w:rPr>
+        <w:t xml:space="preserve">Readers </w:t>
+      </w:r>
+      <w:r>
+        <w:rPr>
+          <w:rFonts w:ascii="Times New Roman" w:hAnsi="Times New Roman" w:cs="Times New Roman"/>
+          <w:sz w:val="24"/>
+          <w:szCs w:val="24"/>
+        </w:rPr>
+        <w:t xml:space="preserve">of </w:t>
+      </w:r>
+      <w:proofErr w:type="spellStart"/>
+      <w:r>
+        <w:rPr>
+          <w:rFonts w:ascii="Times New Roman" w:hAnsi="Times New Roman" w:cs="Times New Roman"/>
+          <w:sz w:val="24"/>
+          <w:szCs w:val="24"/>
+        </w:rPr>
+        <w:t>Hajdi</w:t>
+      </w:r>
+      <w:proofErr w:type="spellEnd"/>
+      <w:r>
+        <w:rPr>
+          <w:rFonts w:ascii="Times New Roman" w:hAnsi="Times New Roman" w:cs="Times New Roman"/>
+          <w:sz w:val="24"/>
+          <w:szCs w:val="24"/>
+        </w:rPr>
+        <w:t xml:space="preserve"> Murat will be greeted with many </w:t>
+      </w:r>
+      <w:r>
+        <w:rPr>
+          <w:rFonts w:ascii="Times New Roman" w:hAnsi="Times New Roman" w:cs="Times New Roman"/>
+          <w:sz w:val="24"/>
+          <w:szCs w:val="24"/>
+        </w:rPr>
+        <w:lastRenderedPageBreak/>
+        <w:t>instances of heavy drinking and gambling, for instance as Tolstoy writes, “</w:t>
+      </w:r>
+      <w:r>
+        <w:rPr>
+          <w:rFonts w:ascii="Times New Roman" w:hAnsi="Times New Roman" w:cs="Times New Roman"/>
+          <w:sz w:val="24"/>
+          <w:szCs w:val="24"/>
+        </w:rPr>
+        <w:t>The officers had had some vodka and</w:t>
+      </w:r>
+      <w:r>
+        <w:rPr>
+          <w:rFonts w:ascii="Times New Roman" w:hAnsi="Times New Roman" w:cs="Times New Roman"/>
+          <w:sz w:val="24"/>
+          <w:szCs w:val="24"/>
+        </w:rPr>
+        <w:t xml:space="preserve"> </w:t>
+      </w:r>
+      <w:r>
+        <w:rPr>
+          <w:rFonts w:ascii="Times New Roman" w:hAnsi="Times New Roman" w:cs="Times New Roman"/>
+          <w:sz w:val="24"/>
+          <w:szCs w:val="24"/>
+        </w:rPr>
+        <w:t>were now eating, and drinking porter. A drummer was</w:t>
+      </w:r>
+      <w:r>
+        <w:rPr>
+          <w:rFonts w:ascii="Times New Roman" w:hAnsi="Times New Roman" w:cs="Times New Roman"/>
+          <w:sz w:val="24"/>
+          <w:szCs w:val="24"/>
+        </w:rPr>
+        <w:t xml:space="preserve"> </w:t>
+      </w:r>
+      <w:r>
+        <w:rPr>
+          <w:rFonts w:ascii="Times New Roman" w:hAnsi="Times New Roman" w:cs="Times New Roman"/>
+          <w:sz w:val="24"/>
+          <w:szCs w:val="24"/>
+        </w:rPr>
+        <w:t>uncorking their third bottle.</w:t>
+      </w:r>
+      <w:r>
+        <w:rPr>
+          <w:rFonts w:ascii="Times New Roman" w:hAnsi="Times New Roman" w:cs="Times New Roman"/>
+          <w:sz w:val="24"/>
+          <w:szCs w:val="24"/>
+        </w:rPr>
+        <w:t>” Given the frequency that large amounts of alcohol are regularly consumed throughout the book, it may seem alarming, but this perfectly depicts the strong social relationship that def</w:t>
+      </w:r>
+      <w:r>
+        <w:rPr>
+          <w:rFonts w:ascii="Times New Roman" w:hAnsi="Times New Roman" w:cs="Times New Roman"/>
+          <w:sz w:val="24"/>
+          <w:szCs w:val="24"/>
+        </w:rPr>
+        <w:t>ines many Russians. In addition</w:t>
+      </w:r>
+      <w:r>
+        <w:rPr>
+          <w:rFonts w:ascii="Times New Roman" w:hAnsi="Times New Roman" w:cs="Times New Roman"/>
+          <w:sz w:val="24"/>
+          <w:szCs w:val="24"/>
+        </w:rPr>
+        <w:t xml:space="preserve"> </w:t>
+      </w:r>
+      <w:r>
+        <w:rPr>
+          <w:rFonts w:ascii="Times New Roman" w:hAnsi="Times New Roman" w:cs="Times New Roman"/>
+          <w:sz w:val="24"/>
+          <w:szCs w:val="24"/>
+        </w:rPr>
+        <w:t>Tolstoy shows a level of trust and a sense of how close these groups can be when he writes the example that follows:</w:t>
+      </w:r>
+    </w:p>
+    <w:p>
+      <w:pPr>
+        <w:spacing w:line="480" w:lineRule="auto"/>
+        <w:ind w:left="720"/>
+        <w:rPr>
+          <w:rFonts w:ascii="Times New Roman" w:hAnsi="Times New Roman" w:cs="Times New Roman"/>
+          <w:sz w:val="24"/>
+          <w:szCs w:val="24"/>
+        </w:rPr>
+      </w:pPr>
+      <w:r>
+        <w:rPr>
+          <w:rFonts w:ascii="Times New Roman" w:hAnsi="Times New Roman" w:cs="Times New Roman"/>
+          <w:sz w:val="24"/>
+          <w:szCs w:val="24"/>
+        </w:rPr>
+        <w:t>“They say the commander has had his fingers in the</w:t>
+      </w:r>
+      <w:r>
+        <w:rPr>
+          <w:rFonts w:ascii="Times New Roman" w:hAnsi="Times New Roman" w:cs="Times New Roman"/>
+          <w:sz w:val="24"/>
+          <w:szCs w:val="24"/>
+        </w:rPr>
+        <w:t xml:space="preserve"> </w:t>
+      </w:r>
+      <w:r>
+        <w:rPr>
+          <w:rFonts w:ascii="Times New Roman" w:hAnsi="Times New Roman" w:cs="Times New Roman"/>
+          <w:sz w:val="24"/>
+          <w:szCs w:val="24"/>
+        </w:rPr>
+        <w:t>cashbox again,” remarked one of them in a lazy voice.</w:t>
+      </w:r>
+      <w:r>
+        <w:rPr>
+          <w:rFonts w:ascii="Times New Roman" w:hAnsi="Times New Roman" w:cs="Times New Roman"/>
+          <w:sz w:val="24"/>
+          <w:szCs w:val="24"/>
+        </w:rPr>
+        <w:t xml:space="preserve"> </w:t>
+      </w:r>
+      <w:r>
+        <w:rPr>
+          <w:rFonts w:ascii="Times New Roman" w:hAnsi="Times New Roman" w:cs="Times New Roman"/>
+          <w:sz w:val="24"/>
+          <w:szCs w:val="24"/>
+        </w:rPr>
+        <w:t>“He lost at cards, you see.”</w:t>
+      </w:r>
+      <w:r>
+        <w:rPr>
+          <w:rFonts w:ascii="Times New Roman" w:hAnsi="Times New Roman" w:cs="Times New Roman"/>
+          <w:sz w:val="24"/>
+          <w:szCs w:val="24"/>
+        </w:rPr>
+        <w:t xml:space="preserve"> </w:t>
+      </w:r>
+      <w:r>
+        <w:rPr>
+          <w:rFonts w:ascii="Times New Roman" w:hAnsi="Times New Roman" w:cs="Times New Roman"/>
+          <w:sz w:val="24"/>
+          <w:szCs w:val="24"/>
+        </w:rPr>
+        <w:t xml:space="preserve">“He’ll pay it back again,” said </w:t>
+      </w:r>
+      <w:proofErr w:type="spellStart"/>
+      <w:r>
+        <w:rPr>
+          <w:rFonts w:ascii="Times New Roman" w:hAnsi="Times New Roman" w:cs="Times New Roman"/>
+          <w:sz w:val="24"/>
+          <w:szCs w:val="24"/>
+        </w:rPr>
+        <w:t>Panov</w:t>
+      </w:r>
+      <w:proofErr w:type="spellEnd"/>
+      <w:r>
+        <w:rPr>
+          <w:rFonts w:ascii="Times New Roman" w:hAnsi="Times New Roman" w:cs="Times New Roman"/>
+          <w:sz w:val="24"/>
+          <w:szCs w:val="24"/>
+        </w:rPr>
+        <w:t>.</w:t>
+      </w:r>
+      <w:r>
+        <w:rPr>
+          <w:rFonts w:ascii="Times New Roman" w:hAnsi="Times New Roman" w:cs="Times New Roman"/>
+          <w:sz w:val="24"/>
+          <w:szCs w:val="24"/>
+        </w:rPr>
+        <w:t xml:space="preserve"> </w:t>
+      </w:r>
+      <w:r>
+        <w:rPr>
+          <w:rFonts w:ascii="Times New Roman" w:hAnsi="Times New Roman" w:cs="Times New Roman"/>
+          <w:sz w:val="24"/>
+          <w:szCs w:val="24"/>
+        </w:rPr>
+        <w:t xml:space="preserve">“Of course he will! He’s a good officer,” </w:t>
+      </w:r>
+      <w:proofErr w:type="gramStart"/>
+      <w:r>
+        <w:rPr>
+          <w:rFonts w:ascii="Times New Roman" w:hAnsi="Times New Roman" w:cs="Times New Roman"/>
+          <w:sz w:val="24"/>
+          <w:szCs w:val="24"/>
+        </w:rPr>
+        <w:t>assented</w:t>
+      </w:r>
+      <w:proofErr w:type="gramEnd"/>
+      <w:r>
+        <w:rPr>
+          <w:rFonts w:ascii="Times New Roman" w:hAnsi="Times New Roman" w:cs="Times New Roman"/>
+          <w:sz w:val="24"/>
+          <w:szCs w:val="24"/>
+        </w:rPr>
+        <w:t xml:space="preserve"> </w:t>
+      </w:r>
+      <w:proofErr w:type="spellStart"/>
+      <w:r>
+        <w:rPr>
+          <w:rFonts w:ascii="Times New Roman" w:hAnsi="Times New Roman" w:cs="Times New Roman"/>
+          <w:sz w:val="24"/>
+          <w:szCs w:val="24"/>
+        </w:rPr>
+        <w:t>Avdeev</w:t>
+      </w:r>
+      <w:proofErr w:type="spellEnd"/>
+      <w:r>
+        <w:rPr>
+          <w:rFonts w:ascii="Times New Roman" w:hAnsi="Times New Roman" w:cs="Times New Roman"/>
+          <w:sz w:val="24"/>
+          <w:szCs w:val="24"/>
+        </w:rPr>
+        <w:t>.</w:t>
+      </w:r>
+    </w:p>
+    <w:p>
+      <w:pPr>
+        <w:spacing w:line="480" w:lineRule="auto"/>
+        <w:rPr>
+          <w:rFonts w:ascii="Times New Roman" w:hAnsi="Times New Roman" w:cs="Times New Roman"/>
+          <w:sz w:val="24"/>
+          <w:szCs w:val="24"/>
+        </w:rPr>
+      </w:pPr>
+      <w:r>
+        <w:rPr>
+          <w:rFonts w:ascii="Times New Roman" w:hAnsi="Times New Roman" w:cs="Times New Roman"/>
+          <w:sz w:val="24"/>
+          <w:szCs w:val="24"/>
+        </w:rPr>
+        <w:t xml:space="preserve">This can be interpreted in many ways, though the best relates back to this sense of closeness. They watch out for everyone’s well being within their social group, and are able to help those in need. Examples of this are more difficult to </w:t>
+      </w:r>
+      <w:r>
+        <w:rPr>
+          <w:rFonts w:ascii="Times New Roman" w:hAnsi="Times New Roman" w:cs="Times New Roman"/>
+          <w:sz w:val="24"/>
+          <w:szCs w:val="24"/>
+        </w:rPr>
+        <w:br w:type="page"/>
+      </w:r>
+    </w:p>
+    <w:p>
+      <w:pPr>
+        <w:spacing w:line="480" w:lineRule="auto"/>
+        <w:rPr>
+          <w:rFonts w:ascii="Times New Roman" w:hAnsi="Times New Roman" w:cs="Times New Roman"/>
+          <w:sz w:val="24"/>
+          <w:szCs w:val="24"/>
+        </w:rPr>
+      </w:pPr>
+      <w:r>
+        <w:rPr>
+          <w:rFonts w:ascii="Times New Roman" w:hAnsi="Times New Roman" w:cs="Times New Roman"/>
+          <w:sz w:val="24"/>
+          <w:szCs w:val="24"/>
+        </w:rPr>
+        <w:lastRenderedPageBreak/>
         <w:t>Day I:</w:t>
       </w:r>
     </w:p>
@@ -689,7 +1024,6 @@
           <w:sz w:val="24"/>
           <w:szCs w:val="24"/>
         </w:rPr>
-        <w:lastRenderedPageBreak/>
         <w:t>Hadji</w:t>
       </w:r>
       <w:proofErr w:type="spellEnd"/>

</xml_diff>